<commit_message>
still need modification on interface
</commit_message>
<xml_diff>
--- a/Stage 6.docx
+++ b/Stage 6.docx
@@ -128,8 +128,6 @@
         </w:rPr>
         <w:t xml:space="preserve"> </w:t>
       </w:r>
-      <w:bookmarkStart w:id="0" w:name="_GoBack"/>
-      <w:bookmarkEnd w:id="0"/>
     </w:p>
     <w:p>
       <w:pPr>
@@ -161,87 +159,15 @@
           <w:sz w:val="24"/>
           <w:szCs w:val="24"/>
         </w:rPr>
-        <w:t xml:space="preserve">It covers the basic functions of a laptop. </w:t>
-      </w:r>
-      <w:r>
-        <w:rPr>
-          <w:rFonts w:ascii="Times New Roman" w:hAnsi="Times New Roman" w:cs="Times New Roman"/>
-          <w:sz w:val="24"/>
-          <w:szCs w:val="24"/>
-        </w:rPr>
-        <w:t>The purpose of developing this Laptop Simulator</w:t>
-      </w:r>
-      <w:r>
-        <w:rPr>
-          <w:rFonts w:ascii="Times New Roman" w:hAnsi="Times New Roman" w:cs="Times New Roman"/>
-          <w:sz w:val="24"/>
-          <w:szCs w:val="24"/>
-        </w:rPr>
-        <w:t xml:space="preserve"> is to </w:t>
-      </w:r>
-      <w:r>
-        <w:rPr>
-          <w:rFonts w:ascii="Times New Roman" w:hAnsi="Times New Roman" w:cs="Times New Roman"/>
-          <w:sz w:val="24"/>
-          <w:szCs w:val="24"/>
-        </w:rPr>
-        <w:t xml:space="preserve">learn how some functions of laptop </w:t>
-      </w:r>
-      <w:r>
-        <w:rPr>
-          <w:rFonts w:ascii="Times New Roman" w:hAnsi="Times New Roman" w:cs="Times New Roman"/>
-          <w:sz w:val="24"/>
-          <w:szCs w:val="24"/>
-        </w:rPr>
-        <w:t xml:space="preserve">are </w:t>
-      </w:r>
-      <w:r>
-        <w:rPr>
-          <w:rFonts w:ascii="Times New Roman" w:hAnsi="Times New Roman" w:cs="Times New Roman"/>
-          <w:sz w:val="24"/>
-          <w:szCs w:val="24"/>
-        </w:rPr>
-        <w:t xml:space="preserve">actually </w:t>
-      </w:r>
-      <w:r>
-        <w:rPr>
-          <w:rFonts w:ascii="Times New Roman" w:hAnsi="Times New Roman" w:cs="Times New Roman"/>
-          <w:sz w:val="24"/>
-          <w:szCs w:val="24"/>
-        </w:rPr>
-        <w:t>work</w:t>
-      </w:r>
-      <w:r>
-        <w:rPr>
-          <w:rFonts w:ascii="Times New Roman" w:hAnsi="Times New Roman" w:cs="Times New Roman"/>
-          <w:sz w:val="24"/>
-          <w:szCs w:val="24"/>
-        </w:rPr>
-        <w:t>.</w:t>
-      </w:r>
-      <w:r>
-        <w:rPr>
-          <w:rFonts w:ascii="Times New Roman" w:hAnsi="Times New Roman" w:cs="Times New Roman"/>
-          <w:sz w:val="24"/>
-          <w:szCs w:val="24"/>
-        </w:rPr>
-        <w:t xml:space="preserve"> The functions of the Laptop Simulator includes</w:t>
-      </w:r>
-      <w:r>
-        <w:rPr>
-          <w:rFonts w:ascii="Times New Roman" w:hAnsi="Times New Roman" w:cs="Times New Roman"/>
-          <w:sz w:val="24"/>
-          <w:szCs w:val="24"/>
-        </w:rPr>
-        <w:t xml:space="preserve"> the on/off button, home page, settings, notepad, install software, uninstall software, </w:t>
-      </w:r>
-      <w:r>
-        <w:rPr>
-          <w:rFonts w:ascii="Times New Roman" w:hAnsi="Times New Roman" w:cs="Times New Roman"/>
-          <w:sz w:val="24"/>
-          <w:szCs w:val="24"/>
-        </w:rPr>
-        <w:t xml:space="preserve">open software and music player. </w:t>
+        <w:t>It covers the b</w:t>
+      </w:r>
+      <w:r>
+        <w:rPr>
+          <w:rFonts w:ascii="Times New Roman" w:hAnsi="Times New Roman" w:cs="Times New Roman"/>
+          <w:sz w:val="24"/>
+          <w:szCs w:val="24"/>
+        </w:rPr>
+        <w:t>asic functions of a laptop.</w:t>
       </w:r>
     </w:p>
     <w:p>
@@ -547,6 +473,7 @@
         </w:rPr>
         <w:t xml:space="preserve">to the </w:t>
       </w:r>
+      <w:proofErr w:type="gramStart"/>
       <w:r>
         <w:rPr>
           <w:rFonts w:ascii="Times New Roman" w:hAnsi="Times New Roman" w:cs="Times New Roman"/>
@@ -555,6 +482,7 @@
         </w:rPr>
         <w:t>playlist</w:t>
       </w:r>
+      <w:proofErr w:type="gramEnd"/>
       <w:r>
         <w:rPr>
           <w:rFonts w:ascii="Times New Roman" w:hAnsi="Times New Roman" w:cs="Times New Roman"/>
@@ -563,33 +491,6 @@
         </w:rPr>
         <w:t>.</w:t>
       </w:r>
-    </w:p>
-    <w:p>
-      <w:pPr>
-        <w:ind w:firstLine="720"/>
-        <w:rPr>
-          <w:rFonts w:ascii="Times New Roman" w:hAnsi="Times New Roman" w:cs="Times New Roman"/>
-          <w:sz w:val="24"/>
-          <w:szCs w:val="24"/>
-        </w:rPr>
-      </w:pPr>
-      <w:r>
-        <w:rPr>
-          <w:rFonts w:ascii="Times New Roman" w:hAnsi="Times New Roman" w:cs="Times New Roman"/>
-          <w:sz w:val="24"/>
-          <w:szCs w:val="24"/>
-        </w:rPr>
-        <w:t xml:space="preserve">As a conclusion for our laptop simulator design, is to let user experience how laptop application actually function. </w:t>
-      </w:r>
-    </w:p>
-    <w:p>
-      <w:pPr>
-        <w:rPr>
-          <w:rFonts w:ascii="Times New Roman" w:hAnsi="Times New Roman" w:cs="Times New Roman"/>
-          <w:sz w:val="24"/>
-          <w:szCs w:val="24"/>
-        </w:rPr>
-      </w:pPr>
       <w:r>
         <w:rPr>
           <w:rFonts w:ascii="Times New Roman" w:hAnsi="Times New Roman" w:cs="Times New Roman"/>
@@ -658,7 +559,7 @@
           <v:shape id="_x0000_i1029" type="#_x0000_t75" style="width:451.2pt;height:536.7pt" o:ole="">
             <v:imagedata r:id="rId8" o:title=""/>
           </v:shape>
-          <o:OLEObject Type="Embed" ProgID="Visio.Drawing.15" ShapeID="_x0000_i1029" DrawAspect="Content" ObjectID="_1603024861" r:id="rId9"/>
+          <o:OLEObject Type="Embed" ProgID="Visio.Drawing.15" ShapeID="_x0000_i1029" DrawAspect="Content" ObjectID="_1603054290" r:id="rId9"/>
         </w:object>
       </w:r>
     </w:p>
@@ -882,125 +783,6 @@
           <w:szCs w:val="24"/>
         </w:rPr>
         <w:t xml:space="preserve"> </w:t>
-      </w:r>
-    </w:p>
-    <w:p>
-      <w:pPr>
-        <w:rPr>
-          <w:rFonts w:ascii="Times New Roman" w:hAnsi="Times New Roman" w:cs="Times New Roman"/>
-          <w:sz w:val="24"/>
-          <w:szCs w:val="24"/>
-        </w:rPr>
-      </w:pPr>
-      <w:r>
-        <w:rPr>
-          <w:rFonts w:ascii="Times New Roman" w:hAnsi="Times New Roman" w:cs="Times New Roman"/>
-          <w:sz w:val="24"/>
-          <w:szCs w:val="24"/>
-        </w:rPr>
-        <w:t xml:space="preserve">Each class that has an interface will have a constructor that initialize all of the GUI components needed. </w:t>
-      </w:r>
-      <w:r>
-        <w:rPr>
-          <w:rFonts w:ascii="Times New Roman" w:hAnsi="Times New Roman" w:cs="Times New Roman"/>
-          <w:sz w:val="24"/>
-          <w:szCs w:val="24"/>
-        </w:rPr>
-        <w:t xml:space="preserve">We used different layout managers, such </w:t>
-      </w:r>
-      <w:r>
-        <w:rPr>
-          <w:rFonts w:ascii="Times New Roman" w:hAnsi="Times New Roman" w:cs="Times New Roman"/>
-          <w:sz w:val="24"/>
-          <w:szCs w:val="24"/>
-        </w:rPr>
-        <w:t xml:space="preserve">as </w:t>
-      </w:r>
-      <w:proofErr w:type="spellStart"/>
-      <w:r>
-        <w:rPr>
-          <w:rFonts w:ascii="Times New Roman" w:hAnsi="Times New Roman" w:cs="Times New Roman"/>
-          <w:sz w:val="24"/>
-          <w:szCs w:val="24"/>
-        </w:rPr>
-        <w:t>BorderLayout</w:t>
-      </w:r>
-      <w:proofErr w:type="spellEnd"/>
-      <w:r>
-        <w:rPr>
-          <w:rFonts w:ascii="Times New Roman" w:hAnsi="Times New Roman" w:cs="Times New Roman"/>
-          <w:sz w:val="24"/>
-          <w:szCs w:val="24"/>
-        </w:rPr>
-        <w:t xml:space="preserve"> and </w:t>
-      </w:r>
-      <w:proofErr w:type="spellStart"/>
-      <w:r>
-        <w:rPr>
-          <w:rFonts w:ascii="Times New Roman" w:hAnsi="Times New Roman" w:cs="Times New Roman"/>
-          <w:sz w:val="24"/>
-          <w:szCs w:val="24"/>
-        </w:rPr>
-        <w:t>FlowLayout</w:t>
-      </w:r>
-      <w:proofErr w:type="spellEnd"/>
-      <w:r>
-        <w:rPr>
-          <w:rFonts w:ascii="Times New Roman" w:hAnsi="Times New Roman" w:cs="Times New Roman"/>
-          <w:sz w:val="24"/>
-          <w:szCs w:val="24"/>
-        </w:rPr>
-        <w:t>,</w:t>
-      </w:r>
-      <w:r>
-        <w:rPr>
-          <w:rFonts w:ascii="Times New Roman" w:hAnsi="Times New Roman" w:cs="Times New Roman"/>
-          <w:sz w:val="24"/>
-          <w:szCs w:val="24"/>
-        </w:rPr>
-        <w:t xml:space="preserve"> in order to develop different layouts for our GUI components. </w:t>
-      </w:r>
-      <w:r>
-        <w:rPr>
-          <w:rFonts w:ascii="Times New Roman" w:hAnsi="Times New Roman" w:cs="Times New Roman"/>
-          <w:sz w:val="24"/>
-          <w:szCs w:val="24"/>
-        </w:rPr>
-        <w:t xml:space="preserve">We put some styling on our GUI components by changing its font family, font </w:t>
-      </w:r>
-      <w:r>
-        <w:rPr>
-          <w:rFonts w:ascii="Times New Roman" w:hAnsi="Times New Roman" w:cs="Times New Roman"/>
-          <w:sz w:val="24"/>
-          <w:szCs w:val="24"/>
-        </w:rPr>
-        <w:t>colour</w:t>
-      </w:r>
-      <w:r>
-        <w:rPr>
-          <w:rFonts w:ascii="Times New Roman" w:hAnsi="Times New Roman" w:cs="Times New Roman"/>
-          <w:sz w:val="24"/>
-          <w:szCs w:val="24"/>
-        </w:rPr>
-        <w:t xml:space="preserve">, font size and width in order to </w:t>
-      </w:r>
-      <w:proofErr w:type="gramStart"/>
-      <w:r>
-        <w:rPr>
-          <w:rFonts w:ascii="Times New Roman" w:hAnsi="Times New Roman" w:cs="Times New Roman"/>
-          <w:sz w:val="24"/>
-          <w:szCs w:val="24"/>
-        </w:rPr>
-        <w:t>user friendly</w:t>
-      </w:r>
-      <w:proofErr w:type="gramEnd"/>
-      <w:r>
-        <w:rPr>
-          <w:rFonts w:ascii="Times New Roman" w:hAnsi="Times New Roman" w:cs="Times New Roman"/>
-          <w:sz w:val="24"/>
-          <w:szCs w:val="24"/>
-        </w:rPr>
-        <w:t xml:space="preserve"> interface. </w:t>
       </w:r>
     </w:p>
     <w:p>
@@ -1949,21 +1731,7 @@
                                 <w:rFonts w:ascii="Times New Roman" w:hAnsi="Times New Roman" w:cs="Times New Roman"/>
                                 <w:sz w:val="24"/>
                               </w:rPr>
-                              <w:t xml:space="preserve"> File </w:t>
-                            </w:r>
-                            <w:r>
-                              <w:rPr>
-                                <w:rFonts w:ascii="Times New Roman" w:hAnsi="Times New Roman" w:cs="Times New Roman"/>
-                                <w:sz w:val="24"/>
-                              </w:rPr>
-                              <w:t xml:space="preserve">Chooser </w:t>
-                            </w:r>
-                            <w:r>
-                              <w:rPr>
-                                <w:rFonts w:ascii="Times New Roman" w:hAnsi="Times New Roman" w:cs="Times New Roman"/>
-                                <w:sz w:val="24"/>
-                              </w:rPr>
-                              <w:t>interface</w:t>
+                              <w:t xml:space="preserve"> File Chooser interface</w:t>
                             </w:r>
                           </w:p>
                         </w:txbxContent>
@@ -2016,21 +1784,7 @@
                           <w:rFonts w:ascii="Times New Roman" w:hAnsi="Times New Roman" w:cs="Times New Roman"/>
                           <w:sz w:val="24"/>
                         </w:rPr>
-                        <w:t xml:space="preserve"> File </w:t>
-                      </w:r>
-                      <w:r>
-                        <w:rPr>
-                          <w:rFonts w:ascii="Times New Roman" w:hAnsi="Times New Roman" w:cs="Times New Roman"/>
-                          <w:sz w:val="24"/>
-                        </w:rPr>
-                        <w:t xml:space="preserve">Chooser </w:t>
-                      </w:r>
-                      <w:r>
-                        <w:rPr>
-                          <w:rFonts w:ascii="Times New Roman" w:hAnsi="Times New Roman" w:cs="Times New Roman"/>
-                          <w:sz w:val="24"/>
-                        </w:rPr>
-                        <w:t>interface</w:t>
+                        <w:t xml:space="preserve"> File Chooser interface</w:t>
                       </w:r>
                     </w:p>
                   </w:txbxContent>
@@ -2182,21 +1936,7 @@
                                 <w:rFonts w:ascii="Times New Roman" w:hAnsi="Times New Roman" w:cs="Times New Roman"/>
                                 <w:sz w:val="24"/>
                               </w:rPr>
-                              <w:t xml:space="preserve"> System </w:t>
-                            </w:r>
-                            <w:r>
-                              <w:rPr>
-                                <w:rFonts w:ascii="Times New Roman" w:hAnsi="Times New Roman" w:cs="Times New Roman"/>
-                                <w:sz w:val="24"/>
-                              </w:rPr>
-                              <w:t xml:space="preserve">Information </w:t>
-                            </w:r>
-                            <w:r>
-                              <w:rPr>
-                                <w:rFonts w:ascii="Times New Roman" w:hAnsi="Times New Roman" w:cs="Times New Roman"/>
-                                <w:sz w:val="24"/>
-                              </w:rPr>
-                              <w:t>interface</w:t>
+                              <w:t xml:space="preserve"> System Information interface</w:t>
                             </w:r>
                           </w:p>
                         </w:txbxContent>
@@ -2249,21 +1989,7 @@
                           <w:rFonts w:ascii="Times New Roman" w:hAnsi="Times New Roman" w:cs="Times New Roman"/>
                           <w:sz w:val="24"/>
                         </w:rPr>
-                        <w:t xml:space="preserve"> System </w:t>
-                      </w:r>
-                      <w:r>
-                        <w:rPr>
-                          <w:rFonts w:ascii="Times New Roman" w:hAnsi="Times New Roman" w:cs="Times New Roman"/>
-                          <w:sz w:val="24"/>
-                        </w:rPr>
-                        <w:t xml:space="preserve">Information </w:t>
-                      </w:r>
-                      <w:r>
-                        <w:rPr>
-                          <w:rFonts w:ascii="Times New Roman" w:hAnsi="Times New Roman" w:cs="Times New Roman"/>
-                          <w:sz w:val="24"/>
-                        </w:rPr>
-                        <w:t>interface</w:t>
+                        <w:t xml:space="preserve"> System Information interface</w:t>
                       </w:r>
                     </w:p>
                   </w:txbxContent>
@@ -3180,21 +2906,7 @@
                                 <w:rFonts w:ascii="Times New Roman" w:hAnsi="Times New Roman" w:cs="Times New Roman"/>
                                 <w:sz w:val="24"/>
                               </w:rPr>
-                              <w:t xml:space="preserve">7 Notepad’s </w:t>
-                            </w:r>
-                            <w:r>
-                              <w:rPr>
-                                <w:rFonts w:ascii="Times New Roman" w:hAnsi="Times New Roman" w:cs="Times New Roman"/>
-                                <w:sz w:val="24"/>
-                              </w:rPr>
-                              <w:t>text</w:t>
-                            </w:r>
-                            <w:r>
-                              <w:rPr>
-                                <w:rFonts w:ascii="Times New Roman" w:hAnsi="Times New Roman" w:cs="Times New Roman"/>
-                                <w:sz w:val="24"/>
-                              </w:rPr>
-                              <w:t xml:space="preserve"> displayed on the screen</w:t>
+                              <w:t>7 Notepad’s text displayed on the screen</w:t>
                             </w:r>
                           </w:p>
                         </w:txbxContent>
@@ -3238,21 +2950,7 @@
                           <w:rFonts w:ascii="Times New Roman" w:hAnsi="Times New Roman" w:cs="Times New Roman"/>
                           <w:sz w:val="24"/>
                         </w:rPr>
-                        <w:t xml:space="preserve">7 Notepad’s </w:t>
-                      </w:r>
-                      <w:r>
-                        <w:rPr>
-                          <w:rFonts w:ascii="Times New Roman" w:hAnsi="Times New Roman" w:cs="Times New Roman"/>
-                          <w:sz w:val="24"/>
-                        </w:rPr>
-                        <w:t>text</w:t>
-                      </w:r>
-                      <w:r>
-                        <w:rPr>
-                          <w:rFonts w:ascii="Times New Roman" w:hAnsi="Times New Roman" w:cs="Times New Roman"/>
-                          <w:sz w:val="24"/>
-                        </w:rPr>
-                        <w:t xml:space="preserve"> displayed on the screen</w:t>
+                        <w:t>7 Notepad’s text displayed on the screen</w:t>
                       </w:r>
                     </w:p>
                   </w:txbxContent>
@@ -4189,7 +3887,7 @@
           <w:sz w:val="24"/>
           <w:szCs w:val="24"/>
         </w:rPr>
-        <w:t xml:space="preserve"> For the notepad, users are not able to save the notes they written with specified name and the font styles for the note are not changeable. For install software function, users can only install the software listed on the list and adding of other software </w:t>
+        <w:t xml:space="preserve"> For the notepad, font styles for the note are not changeable. For install software function, users can only install the software listed on the list and adding of other software </w:t>
       </w:r>
       <w:proofErr w:type="gramStart"/>
       <w:r>
@@ -4284,6 +3982,857 @@
         </w:rPr>
         <w:t xml:space="preserve">Besides, the wallpaper changed by the user will be preserved even the application is closed and restarted again as the wallpaper location will be store in the database. </w:t>
       </w:r>
+      <w:r>
+        <w:rPr>
+          <w:rFonts w:ascii="Times New Roman" w:hAnsi="Times New Roman" w:cs="Times New Roman"/>
+          <w:sz w:val="24"/>
+          <w:szCs w:val="24"/>
+        </w:rPr>
+        <w:t xml:space="preserve">For software install function, users are able to read the description of the software while clicking on the item in the list. </w:t>
+      </w:r>
+      <w:r>
+        <w:rPr>
+          <w:rFonts w:ascii="Times New Roman" w:hAnsi="Times New Roman" w:cs="Times New Roman"/>
+          <w:sz w:val="24"/>
+          <w:szCs w:val="24"/>
+        </w:rPr>
+        <w:t>Users can also store the note written on the notepad in the database</w:t>
+      </w:r>
+      <w:r>
+        <w:rPr>
+          <w:rFonts w:ascii="Times New Roman" w:hAnsi="Times New Roman" w:cs="Times New Roman"/>
+          <w:sz w:val="24"/>
+          <w:szCs w:val="24"/>
+        </w:rPr>
+        <w:t xml:space="preserve"> and they can open the note in the future</w:t>
+      </w:r>
+      <w:r>
+        <w:rPr>
+          <w:rFonts w:ascii="Times New Roman" w:hAnsi="Times New Roman" w:cs="Times New Roman"/>
+          <w:sz w:val="24"/>
+          <w:szCs w:val="24"/>
+        </w:rPr>
+        <w:t>.</w:t>
+      </w:r>
+      <w:r>
+        <w:rPr>
+          <w:rFonts w:ascii="Times New Roman" w:hAnsi="Times New Roman" w:cs="Times New Roman"/>
+          <w:sz w:val="24"/>
+          <w:szCs w:val="24"/>
+        </w:rPr>
+        <w:t xml:space="preserve"> For music player, users can add </w:t>
+      </w:r>
+      <w:r>
+        <w:rPr>
+          <w:rFonts w:ascii="Times New Roman" w:hAnsi="Times New Roman" w:cs="Times New Roman"/>
+          <w:sz w:val="24"/>
+          <w:szCs w:val="24"/>
+        </w:rPr>
+        <w:t xml:space="preserve">and delete </w:t>
+      </w:r>
+      <w:r>
+        <w:rPr>
+          <w:rFonts w:ascii="Times New Roman" w:hAnsi="Times New Roman" w:cs="Times New Roman"/>
+          <w:sz w:val="24"/>
+          <w:szCs w:val="24"/>
+        </w:rPr>
+        <w:t>song</w:t>
+      </w:r>
+      <w:r>
+        <w:rPr>
+          <w:rFonts w:ascii="Times New Roman" w:hAnsi="Times New Roman" w:cs="Times New Roman"/>
+          <w:sz w:val="24"/>
+          <w:szCs w:val="24"/>
+        </w:rPr>
+        <w:t>s</w:t>
+      </w:r>
+      <w:r>
+        <w:rPr>
+          <w:rFonts w:ascii="Times New Roman" w:hAnsi="Times New Roman" w:cs="Times New Roman"/>
+          <w:sz w:val="24"/>
+          <w:szCs w:val="24"/>
+        </w:rPr>
+        <w:t xml:space="preserve"> in the playlist and the item in the playlist </w:t>
+      </w:r>
+      <w:proofErr w:type="gramStart"/>
+      <w:r>
+        <w:rPr>
+          <w:rFonts w:ascii="Times New Roman" w:hAnsi="Times New Roman" w:cs="Times New Roman"/>
+          <w:sz w:val="24"/>
+          <w:szCs w:val="24"/>
+        </w:rPr>
+        <w:t>will also</w:t>
+      </w:r>
+      <w:proofErr w:type="gramEnd"/>
+      <w:r>
+        <w:rPr>
+          <w:rFonts w:ascii="Times New Roman" w:hAnsi="Times New Roman" w:cs="Times New Roman"/>
+          <w:sz w:val="24"/>
+          <w:szCs w:val="24"/>
+        </w:rPr>
+        <w:t xml:space="preserve"> be stored in the database. </w:t>
+      </w:r>
+    </w:p>
+    <w:p>
+      <w:pPr>
+        <w:rPr>
+          <w:rFonts w:ascii="Times New Roman" w:hAnsi="Times New Roman" w:cs="Times New Roman"/>
+          <w:sz w:val="24"/>
+          <w:szCs w:val="24"/>
+        </w:rPr>
+      </w:pPr>
+      <w:r>
+        <w:rPr>
+          <w:rFonts w:ascii="Times New Roman" w:hAnsi="Times New Roman" w:cs="Times New Roman"/>
+          <w:sz w:val="24"/>
+          <w:szCs w:val="24"/>
+        </w:rPr>
+        <w:br w:type="page"/>
+      </w:r>
+    </w:p>
+    <w:p>
+      <w:pPr>
+        <w:pStyle w:val="ListParagraph"/>
+        <w:numPr>
+          <w:ilvl w:val="0"/>
+          <w:numId w:val="1"/>
+        </w:numPr>
+        <w:rPr>
+          <w:rFonts w:ascii="Times New Roman" w:hAnsi="Times New Roman" w:cs="Times New Roman"/>
+          <w:sz w:val="24"/>
+          <w:szCs w:val="24"/>
+        </w:rPr>
+      </w:pPr>
+      <w:r>
+        <w:rPr>
+          <w:rFonts w:ascii="Times New Roman" w:hAnsi="Times New Roman" w:cs="Times New Roman"/>
+          <w:b/>
+          <w:sz w:val="24"/>
+          <w:szCs w:val="24"/>
+        </w:rPr>
+        <w:lastRenderedPageBreak/>
+        <w:t xml:space="preserve">Conclusions and self-evaluation.   </w:t>
+      </w:r>
+    </w:p>
+    <w:p>
+      <w:pPr>
+        <w:rPr>
+          <w:rFonts w:ascii="Times New Roman" w:hAnsi="Times New Roman" w:cs="Times New Roman"/>
+          <w:sz w:val="24"/>
+          <w:szCs w:val="24"/>
+        </w:rPr>
+      </w:pPr>
+      <w:r>
+        <w:rPr>
+          <w:rFonts w:ascii="Times New Roman" w:hAnsi="Times New Roman" w:cs="Times New Roman"/>
+          <w:sz w:val="24"/>
+          <w:szCs w:val="24"/>
+        </w:rPr>
+        <w:t xml:space="preserve">Laptop Simulator </w:t>
+      </w:r>
+      <w:proofErr w:type="gramStart"/>
+      <w:r>
+        <w:rPr>
+          <w:rFonts w:ascii="Times New Roman" w:hAnsi="Times New Roman" w:cs="Times New Roman"/>
+          <w:sz w:val="24"/>
+          <w:szCs w:val="24"/>
+        </w:rPr>
+        <w:t>is developed</w:t>
+      </w:r>
+      <w:proofErr w:type="gramEnd"/>
+      <w:r>
+        <w:rPr>
+          <w:rFonts w:ascii="Times New Roman" w:hAnsi="Times New Roman" w:cs="Times New Roman"/>
+          <w:sz w:val="24"/>
+          <w:szCs w:val="24"/>
+        </w:rPr>
+        <w:t xml:space="preserve"> to simulate the actual laptop interface as close as possible. </w:t>
+      </w:r>
+      <w:r>
+        <w:rPr>
+          <w:rFonts w:ascii="Times New Roman" w:hAnsi="Times New Roman" w:cs="Times New Roman"/>
+          <w:sz w:val="24"/>
+          <w:szCs w:val="24"/>
+        </w:rPr>
+        <w:t xml:space="preserve">Users are able to perform basic functions on this application without worrying they will </w:t>
+      </w:r>
+    </w:p>
+    <w:p>
+      <w:pPr>
+        <w:rPr>
+          <w:rFonts w:ascii="Times New Roman" w:hAnsi="Times New Roman" w:cs="Times New Roman"/>
+          <w:sz w:val="24"/>
+          <w:szCs w:val="24"/>
+        </w:rPr>
+      </w:pPr>
+    </w:p>
+    <w:p>
+      <w:pPr>
+        <w:rPr>
+          <w:rFonts w:ascii="Times New Roman" w:hAnsi="Times New Roman" w:cs="Times New Roman"/>
+          <w:b/>
+          <w:i/>
+          <w:sz w:val="24"/>
+          <w:szCs w:val="24"/>
+        </w:rPr>
+      </w:pPr>
+      <w:r>
+        <w:rPr>
+          <w:rFonts w:ascii="Times New Roman" w:hAnsi="Times New Roman" w:cs="Times New Roman"/>
+          <w:b/>
+          <w:i/>
+          <w:sz w:val="24"/>
+          <w:szCs w:val="24"/>
+        </w:rPr>
+        <w:t>Self-evaluation</w:t>
+      </w:r>
+    </w:p>
+    <w:p>
+      <w:pPr>
+        <w:rPr>
+          <w:rFonts w:ascii="Times New Roman" w:hAnsi="Times New Roman" w:cs="Times New Roman"/>
+          <w:sz w:val="24"/>
+          <w:szCs w:val="24"/>
+        </w:rPr>
+      </w:pPr>
+      <w:r>
+        <w:rPr>
+          <w:rFonts w:ascii="Times New Roman" w:hAnsi="Times New Roman" w:cs="Times New Roman"/>
+          <w:sz w:val="24"/>
+          <w:szCs w:val="24"/>
+        </w:rPr>
+        <w:t xml:space="preserve">Name: Lee You Chen </w:t>
+      </w:r>
+    </w:p>
+    <w:p>
+      <w:pPr>
+        <w:rPr>
+          <w:rFonts w:ascii="Times New Roman" w:hAnsi="Times New Roman" w:cs="Times New Roman"/>
+          <w:sz w:val="24"/>
+          <w:szCs w:val="24"/>
+        </w:rPr>
+      </w:pPr>
+      <w:r>
+        <w:rPr>
+          <w:rFonts w:ascii="Times New Roman" w:hAnsi="Times New Roman" w:cs="Times New Roman"/>
+          <w:sz w:val="24"/>
+          <w:szCs w:val="24"/>
+        </w:rPr>
+        <w:tab/>
+        <w:t>What I did in this assignment or able to learn in this assignment is the knowledge and a laptop demo skill with Java. I also learn about learn abo</w:t>
+      </w:r>
+      <w:r>
+        <w:rPr>
+          <w:rFonts w:ascii="Times New Roman" w:hAnsi="Times New Roman" w:cs="Times New Roman"/>
+          <w:sz w:val="24"/>
+          <w:szCs w:val="24"/>
+        </w:rPr>
+        <w:t>ut how to link the java to data</w:t>
+      </w:r>
+      <w:r>
+        <w:rPr>
+          <w:rFonts w:ascii="Times New Roman" w:hAnsi="Times New Roman" w:cs="Times New Roman"/>
+          <w:sz w:val="24"/>
+          <w:szCs w:val="24"/>
+        </w:rPr>
+        <w:t>base and having a good function there in the project.</w:t>
+      </w:r>
+    </w:p>
+    <w:p>
+      <w:pPr>
+        <w:rPr>
+          <w:rFonts w:ascii="Times New Roman" w:hAnsi="Times New Roman" w:cs="Times New Roman"/>
+          <w:sz w:val="24"/>
+          <w:szCs w:val="24"/>
+        </w:rPr>
+      </w:pPr>
+      <w:r>
+        <w:rPr>
+          <w:rFonts w:ascii="Times New Roman" w:hAnsi="Times New Roman" w:cs="Times New Roman"/>
+          <w:sz w:val="24"/>
+          <w:szCs w:val="24"/>
+        </w:rPr>
+        <w:tab/>
+        <w:t xml:space="preserve">The most difficult parts for me is how to link the database to the java and it still can function. So that, on that part I need my teammates to help me and honestly I have in a good team because we will help each other and will find a time to do together. At </w:t>
+      </w:r>
+      <w:proofErr w:type="gramStart"/>
+      <w:r>
+        <w:rPr>
+          <w:rFonts w:ascii="Times New Roman" w:hAnsi="Times New Roman" w:cs="Times New Roman"/>
+          <w:sz w:val="24"/>
+          <w:szCs w:val="24"/>
+        </w:rPr>
+        <w:t>start</w:t>
+      </w:r>
+      <w:proofErr w:type="gramEnd"/>
+      <w:r>
+        <w:rPr>
+          <w:rFonts w:ascii="Times New Roman" w:hAnsi="Times New Roman" w:cs="Times New Roman"/>
+          <w:sz w:val="24"/>
+          <w:szCs w:val="24"/>
+        </w:rPr>
+        <w:t xml:space="preserve"> I have not many idea on how to connect or link them together. After I search from internet and find my teammate to help only solve this problem.</w:t>
+      </w:r>
+    </w:p>
+    <w:p>
+      <w:pPr>
+        <w:rPr>
+          <w:rFonts w:ascii="Times New Roman" w:hAnsi="Times New Roman" w:cs="Times New Roman"/>
+          <w:sz w:val="24"/>
+          <w:szCs w:val="24"/>
+        </w:rPr>
+      </w:pPr>
+      <w:r>
+        <w:rPr>
+          <w:rFonts w:ascii="Times New Roman" w:hAnsi="Times New Roman" w:cs="Times New Roman"/>
+          <w:sz w:val="24"/>
+          <w:szCs w:val="24"/>
+        </w:rPr>
+        <w:tab/>
+        <w:t xml:space="preserve">For me the straightforward parts is the design part I know how to put the thing or where to put the button and label in a </w:t>
+      </w:r>
+      <w:proofErr w:type="gramStart"/>
+      <w:r>
+        <w:rPr>
+          <w:rFonts w:ascii="Times New Roman" w:hAnsi="Times New Roman" w:cs="Times New Roman"/>
+          <w:sz w:val="24"/>
+          <w:szCs w:val="24"/>
+        </w:rPr>
+        <w:t>good looking</w:t>
+      </w:r>
+      <w:proofErr w:type="gramEnd"/>
+      <w:r>
+        <w:rPr>
+          <w:rFonts w:ascii="Times New Roman" w:hAnsi="Times New Roman" w:cs="Times New Roman"/>
+          <w:sz w:val="24"/>
+          <w:szCs w:val="24"/>
+        </w:rPr>
+        <w:t xml:space="preserve"> place. I find that in easy because teacher have teach us before so that I can display it out easily. </w:t>
+      </w:r>
+      <w:proofErr w:type="gramStart"/>
+      <w:r>
+        <w:rPr>
+          <w:rFonts w:ascii="Times New Roman" w:hAnsi="Times New Roman" w:cs="Times New Roman"/>
+          <w:sz w:val="24"/>
+          <w:szCs w:val="24"/>
+        </w:rPr>
+        <w:t>And also</w:t>
+      </w:r>
+      <w:proofErr w:type="gramEnd"/>
+      <w:r>
+        <w:rPr>
+          <w:rFonts w:ascii="Times New Roman" w:hAnsi="Times New Roman" w:cs="Times New Roman"/>
+          <w:sz w:val="24"/>
+          <w:szCs w:val="24"/>
+        </w:rPr>
+        <w:t xml:space="preserve"> I know how to give people have a good look for the display part.</w:t>
+      </w:r>
+    </w:p>
+    <w:p>
+      <w:pPr>
+        <w:ind w:firstLine="720"/>
+        <w:rPr>
+          <w:rFonts w:ascii="Times New Roman" w:hAnsi="Times New Roman" w:cs="Times New Roman"/>
+          <w:sz w:val="24"/>
+          <w:szCs w:val="24"/>
+        </w:rPr>
+      </w:pPr>
+      <w:r>
+        <w:rPr>
+          <w:rFonts w:ascii="Times New Roman" w:hAnsi="Times New Roman" w:cs="Times New Roman"/>
+          <w:sz w:val="24"/>
+          <w:szCs w:val="24"/>
+        </w:rPr>
+        <w:t xml:space="preserve">In this </w:t>
+      </w:r>
+      <w:proofErr w:type="gramStart"/>
+      <w:r>
+        <w:rPr>
+          <w:rFonts w:ascii="Times New Roman" w:hAnsi="Times New Roman" w:cs="Times New Roman"/>
+          <w:sz w:val="24"/>
+          <w:szCs w:val="24"/>
+        </w:rPr>
+        <w:t>assignment</w:t>
+      </w:r>
+      <w:proofErr w:type="gramEnd"/>
+      <w:r>
+        <w:rPr>
+          <w:rFonts w:ascii="Times New Roman" w:hAnsi="Times New Roman" w:cs="Times New Roman"/>
+          <w:sz w:val="24"/>
+          <w:szCs w:val="24"/>
+        </w:rPr>
+        <w:t xml:space="preserve"> I know or learn the GUI and linking skill. I this assignment I this the most important is need to link </w:t>
+      </w:r>
+      <w:proofErr w:type="gramStart"/>
+      <w:r>
+        <w:rPr>
+          <w:rFonts w:ascii="Times New Roman" w:hAnsi="Times New Roman" w:cs="Times New Roman"/>
+          <w:sz w:val="24"/>
+          <w:szCs w:val="24"/>
+        </w:rPr>
+        <w:t>all the</w:t>
+      </w:r>
+      <w:proofErr w:type="gramEnd"/>
+      <w:r>
+        <w:rPr>
+          <w:rFonts w:ascii="Times New Roman" w:hAnsi="Times New Roman" w:cs="Times New Roman"/>
+          <w:sz w:val="24"/>
+          <w:szCs w:val="24"/>
+        </w:rPr>
+        <w:t xml:space="preserve"> teammate thing together. So that the people must learn how to link the thing together and I also having some good connection idea. Other than that I have some knowledge on how to using Java in a good ways.</w:t>
+      </w:r>
+    </w:p>
+    <w:p>
+      <w:pPr>
+        <w:rPr>
+          <w:rFonts w:ascii="Times New Roman" w:hAnsi="Times New Roman" w:cs="Times New Roman"/>
+          <w:sz w:val="24"/>
+          <w:szCs w:val="24"/>
+        </w:rPr>
+      </w:pPr>
+      <w:r>
+        <w:rPr>
+          <w:rFonts w:ascii="Times New Roman" w:hAnsi="Times New Roman" w:cs="Times New Roman"/>
+          <w:sz w:val="24"/>
+          <w:szCs w:val="24"/>
+        </w:rPr>
+        <w:t>Name: Bok Chou Zheng</w:t>
+      </w:r>
+    </w:p>
+    <w:p>
+      <w:pPr>
+        <w:rPr>
+          <w:rFonts w:ascii="Times New Roman" w:hAnsi="Times New Roman" w:cs="Times New Roman"/>
+          <w:sz w:val="24"/>
+          <w:szCs w:val="24"/>
+        </w:rPr>
+      </w:pPr>
+      <w:r>
+        <w:rPr>
+          <w:rFonts w:ascii="Times New Roman" w:hAnsi="Times New Roman" w:cs="Times New Roman"/>
+          <w:sz w:val="24"/>
+          <w:szCs w:val="24"/>
+        </w:rPr>
+        <w:tab/>
+        <w:t xml:space="preserve">My report is telling about what I had done in this assignment. For our assignment project is doing a laptop </w:t>
+      </w:r>
+      <w:proofErr w:type="gramStart"/>
+      <w:r>
+        <w:rPr>
+          <w:rFonts w:ascii="Times New Roman" w:hAnsi="Times New Roman" w:cs="Times New Roman"/>
+          <w:sz w:val="24"/>
+          <w:szCs w:val="24"/>
+        </w:rPr>
+        <w:t>simulator which</w:t>
+      </w:r>
+      <w:proofErr w:type="gramEnd"/>
+      <w:r>
+        <w:rPr>
+          <w:rFonts w:ascii="Times New Roman" w:hAnsi="Times New Roman" w:cs="Times New Roman"/>
+          <w:sz w:val="24"/>
+          <w:szCs w:val="24"/>
+        </w:rPr>
+        <w:t xml:space="preserve"> can let user to experience what laptop’s application that’s work. My part is </w:t>
+      </w:r>
+      <w:proofErr w:type="gramStart"/>
+      <w:r>
+        <w:rPr>
+          <w:rFonts w:ascii="Times New Roman" w:hAnsi="Times New Roman" w:cs="Times New Roman"/>
+          <w:sz w:val="24"/>
+          <w:szCs w:val="24"/>
+        </w:rPr>
+        <w:t>design and create the install</w:t>
+      </w:r>
+      <w:proofErr w:type="gramEnd"/>
+      <w:r>
+        <w:rPr>
+          <w:rFonts w:ascii="Times New Roman" w:hAnsi="Times New Roman" w:cs="Times New Roman"/>
+          <w:sz w:val="24"/>
+          <w:szCs w:val="24"/>
+        </w:rPr>
+        <w:t xml:space="preserve"> and uninstalls software. The function for install is that may let user choose some software example Adobe Premiere Pro, Adobe Photoshop and then installing into the laptop. Besides that, for the uninstall part is that user may uninstall the software which user had install then software will clear in database. This </w:t>
+      </w:r>
+      <w:proofErr w:type="gramStart"/>
+      <w:r>
+        <w:rPr>
+          <w:rFonts w:ascii="Times New Roman" w:hAnsi="Times New Roman" w:cs="Times New Roman"/>
+          <w:sz w:val="24"/>
+          <w:szCs w:val="24"/>
+        </w:rPr>
+        <w:t>is basically</w:t>
+      </w:r>
+      <w:proofErr w:type="gramEnd"/>
+      <w:r>
+        <w:rPr>
+          <w:rFonts w:ascii="Times New Roman" w:hAnsi="Times New Roman" w:cs="Times New Roman"/>
+          <w:sz w:val="24"/>
+          <w:szCs w:val="24"/>
+        </w:rPr>
+        <w:t xml:space="preserve"> what my part will do in this assignment. </w:t>
+      </w:r>
+    </w:p>
+    <w:p>
+      <w:pPr>
+        <w:rPr>
+          <w:rFonts w:ascii="Times New Roman" w:hAnsi="Times New Roman" w:cs="Times New Roman"/>
+          <w:sz w:val="24"/>
+          <w:szCs w:val="24"/>
+        </w:rPr>
+      </w:pPr>
+      <w:r>
+        <w:rPr>
+          <w:rFonts w:ascii="Times New Roman" w:hAnsi="Times New Roman" w:cs="Times New Roman"/>
+          <w:sz w:val="24"/>
+          <w:szCs w:val="24"/>
+        </w:rPr>
+        <w:tab/>
+        <w:t xml:space="preserve"> At the beginning, my teammate had created a main </w:t>
+      </w:r>
+      <w:proofErr w:type="gramStart"/>
+      <w:r>
+        <w:rPr>
+          <w:rFonts w:ascii="Times New Roman" w:hAnsi="Times New Roman" w:cs="Times New Roman"/>
+          <w:sz w:val="24"/>
+          <w:szCs w:val="24"/>
+        </w:rPr>
+        <w:t>page which</w:t>
+      </w:r>
+      <w:proofErr w:type="gramEnd"/>
+      <w:r>
+        <w:rPr>
+          <w:rFonts w:ascii="Times New Roman" w:hAnsi="Times New Roman" w:cs="Times New Roman"/>
+          <w:sz w:val="24"/>
+          <w:szCs w:val="24"/>
+        </w:rPr>
+        <w:t xml:space="preserve"> had some button that also including my install and uninstall software buttons. </w:t>
+      </w:r>
+      <w:proofErr w:type="gramStart"/>
+      <w:r>
+        <w:rPr>
+          <w:rFonts w:ascii="Times New Roman" w:hAnsi="Times New Roman" w:cs="Times New Roman"/>
+          <w:sz w:val="24"/>
+          <w:szCs w:val="24"/>
+        </w:rPr>
+        <w:t>So</w:t>
+      </w:r>
+      <w:proofErr w:type="gramEnd"/>
+      <w:r>
+        <w:rPr>
+          <w:rFonts w:ascii="Times New Roman" w:hAnsi="Times New Roman" w:cs="Times New Roman"/>
+          <w:sz w:val="24"/>
+          <w:szCs w:val="24"/>
+        </w:rPr>
+        <w:t xml:space="preserve">, I just have to create the GUI inside the install and uninstall button. When came to inside, first I had created a selection box which can let user choose the software which need to install. Then I also had created a label which link to the database to show the description of the software. Next, I had created an install button to let user click and installing the software, so after user click the install button it will direct save into the database. This is the installing part. </w:t>
+      </w:r>
+    </w:p>
+    <w:p>
+      <w:pPr>
+        <w:rPr>
+          <w:rFonts w:ascii="Times New Roman" w:hAnsi="Times New Roman" w:cs="Times New Roman"/>
+          <w:sz w:val="24"/>
+          <w:szCs w:val="24"/>
+        </w:rPr>
+      </w:pPr>
+      <w:r>
+        <w:rPr>
+          <w:rFonts w:ascii="Times New Roman" w:hAnsi="Times New Roman" w:cs="Times New Roman"/>
+          <w:sz w:val="24"/>
+          <w:szCs w:val="24"/>
+        </w:rPr>
+        <w:lastRenderedPageBreak/>
+        <w:tab/>
+        <w:t xml:space="preserve">Furthermore, when came to the uninstall part which are similar as the install part, but the difference is just it can let user to uninstall software from database. </w:t>
+      </w:r>
+      <w:proofErr w:type="gramStart"/>
+      <w:r>
+        <w:rPr>
+          <w:rFonts w:ascii="Times New Roman" w:hAnsi="Times New Roman" w:cs="Times New Roman"/>
+          <w:sz w:val="24"/>
+          <w:szCs w:val="24"/>
+        </w:rPr>
+        <w:t>So</w:t>
+      </w:r>
+      <w:proofErr w:type="gramEnd"/>
+      <w:r>
+        <w:rPr>
+          <w:rFonts w:ascii="Times New Roman" w:hAnsi="Times New Roman" w:cs="Times New Roman"/>
+          <w:sz w:val="24"/>
+          <w:szCs w:val="24"/>
+        </w:rPr>
+        <w:t xml:space="preserve">, at first, I had created a selection box for user to select the software which need to uninstall. Then create a uninstall button to let user click. After clicking the uninstall button, the software which user had selected will delete in database. That all the things that I had done in my part and some of the coding that I </w:t>
+      </w:r>
+      <w:proofErr w:type="gramStart"/>
+      <w:r>
+        <w:rPr>
+          <w:rFonts w:ascii="Times New Roman" w:hAnsi="Times New Roman" w:cs="Times New Roman"/>
+          <w:sz w:val="24"/>
+          <w:szCs w:val="24"/>
+        </w:rPr>
+        <w:t>don’t</w:t>
+      </w:r>
+      <w:proofErr w:type="gramEnd"/>
+      <w:r>
+        <w:rPr>
+          <w:rFonts w:ascii="Times New Roman" w:hAnsi="Times New Roman" w:cs="Times New Roman"/>
+          <w:sz w:val="24"/>
+          <w:szCs w:val="24"/>
+        </w:rPr>
+        <w:t xml:space="preserve"> know, my friend will helping me write also.     </w:t>
+      </w:r>
+    </w:p>
+    <w:p>
+      <w:pPr>
+        <w:rPr>
+          <w:rFonts w:ascii="Times New Roman" w:hAnsi="Times New Roman" w:cs="Times New Roman"/>
+          <w:sz w:val="24"/>
+          <w:szCs w:val="24"/>
+        </w:rPr>
+      </w:pPr>
+      <w:r>
+        <w:rPr>
+          <w:rFonts w:ascii="Times New Roman" w:hAnsi="Times New Roman" w:cs="Times New Roman"/>
+          <w:sz w:val="24"/>
+          <w:szCs w:val="24"/>
+        </w:rPr>
+        <w:t>Name: Ng Yuan Shen</w:t>
+      </w:r>
+    </w:p>
+    <w:p>
+      <w:pPr>
+        <w:ind w:firstLine="720"/>
+        <w:rPr>
+          <w:rFonts w:ascii="Times New Roman" w:hAnsi="Times New Roman" w:cs="Times New Roman"/>
+          <w:sz w:val="24"/>
+          <w:szCs w:val="24"/>
+        </w:rPr>
+      </w:pPr>
+      <w:r>
+        <w:rPr>
+          <w:rFonts w:ascii="Times New Roman" w:hAnsi="Times New Roman" w:cs="Times New Roman"/>
+          <w:sz w:val="24"/>
+          <w:szCs w:val="24"/>
+        </w:rPr>
+        <w:t xml:space="preserve">By developing this application, I learnt how to create GUI for Java application and connect the application with database. My responsibilities in this project is to develop the MP3 player and manage the whole system. By developing the MP3 player, I learnt how to find external libraries for my project and implement it in the system. I also make use of various layout manager to implement different layout for GUI components. </w:t>
+      </w:r>
+    </w:p>
+    <w:p>
+      <w:pPr>
+        <w:ind w:firstLine="720"/>
+        <w:rPr>
+          <w:rFonts w:ascii="Times New Roman" w:hAnsi="Times New Roman" w:cs="Times New Roman"/>
+          <w:sz w:val="24"/>
+          <w:szCs w:val="24"/>
+        </w:rPr>
+      </w:pPr>
+      <w:r>
+        <w:rPr>
+          <w:rFonts w:ascii="Times New Roman" w:hAnsi="Times New Roman" w:cs="Times New Roman"/>
+          <w:sz w:val="24"/>
+          <w:szCs w:val="24"/>
+        </w:rPr>
+        <w:t>The most difficult part of developing this application is the music player. This is because Java does not have built-in classes that can play and pause a</w:t>
+      </w:r>
+      <w:r>
+        <w:rPr>
+          <w:rFonts w:ascii="Times New Roman" w:hAnsi="Times New Roman" w:cs="Times New Roman"/>
+          <w:sz w:val="24"/>
+          <w:szCs w:val="24"/>
+        </w:rPr>
+        <w:t>n</w:t>
+      </w:r>
+      <w:r>
+        <w:rPr>
+          <w:rFonts w:ascii="Times New Roman" w:hAnsi="Times New Roman" w:cs="Times New Roman"/>
+          <w:sz w:val="24"/>
+          <w:szCs w:val="24"/>
+        </w:rPr>
+        <w:t xml:space="preserve"> audio file. </w:t>
+      </w:r>
+      <w:r>
+        <w:rPr>
+          <w:rFonts w:ascii="Times New Roman" w:hAnsi="Times New Roman" w:cs="Times New Roman"/>
+          <w:sz w:val="24"/>
+          <w:szCs w:val="24"/>
+        </w:rPr>
+        <w:t>Therefore</w:t>
+      </w:r>
+      <w:r>
+        <w:rPr>
+          <w:rFonts w:ascii="Times New Roman" w:hAnsi="Times New Roman" w:cs="Times New Roman"/>
+          <w:sz w:val="24"/>
+          <w:szCs w:val="24"/>
+        </w:rPr>
+        <w:t xml:space="preserve">, I searched for the suitable open source external library to play the audio file. I had tried different libraries for the music player and finally there is one that works. I also have to learn about using thread in Java in order to suspend (pause) the audio file. </w:t>
+      </w:r>
+    </w:p>
+    <w:p>
+      <w:pPr>
+        <w:ind w:firstLine="720"/>
+        <w:rPr>
+          <w:rFonts w:ascii="Times New Roman" w:hAnsi="Times New Roman" w:cs="Times New Roman"/>
+          <w:sz w:val="24"/>
+          <w:szCs w:val="24"/>
+        </w:rPr>
+      </w:pPr>
+      <w:r>
+        <w:rPr>
+          <w:rFonts w:ascii="Times New Roman" w:hAnsi="Times New Roman" w:cs="Times New Roman"/>
+          <w:sz w:val="24"/>
+          <w:szCs w:val="24"/>
+        </w:rPr>
+        <w:t>The part that most straightforward is creating methods for database queries. I find these easy because the sample methods are provided by lecturers and I only have to modify some of the codes.</w:t>
+      </w:r>
+    </w:p>
+    <w:p>
+      <w:pPr>
+        <w:ind w:firstLine="720"/>
+        <w:rPr>
+          <w:rFonts w:ascii="Times New Roman" w:hAnsi="Times New Roman" w:cs="Times New Roman"/>
+          <w:sz w:val="24"/>
+          <w:szCs w:val="24"/>
+        </w:rPr>
+      </w:pPr>
+      <w:r>
+        <w:rPr>
+          <w:rFonts w:ascii="Times New Roman" w:hAnsi="Times New Roman" w:cs="Times New Roman"/>
+          <w:sz w:val="24"/>
+          <w:szCs w:val="24"/>
+        </w:rPr>
+        <w:t xml:space="preserve">I was able to develop my skills by doing this </w:t>
+      </w:r>
+      <w:r>
+        <w:rPr>
+          <w:rFonts w:ascii="Times New Roman" w:hAnsi="Times New Roman" w:cs="Times New Roman"/>
+          <w:sz w:val="24"/>
+          <w:szCs w:val="24"/>
+        </w:rPr>
+        <w:t>project,</w:t>
+      </w:r>
+      <w:r>
+        <w:rPr>
+          <w:rFonts w:ascii="Times New Roman" w:hAnsi="Times New Roman" w:cs="Times New Roman"/>
+          <w:sz w:val="24"/>
+          <w:szCs w:val="24"/>
+        </w:rPr>
+        <w:t xml:space="preserve"> as Laptop Simulator is a quite challenging application that less people tried it before. I did researches from the internet to find the ways to implement the function of the application in my coding. I keep trying different methods in order to develop codes that function as I expected. </w:t>
+      </w:r>
+    </w:p>
+    <w:p>
+      <w:pPr>
+        <w:rPr>
+          <w:rFonts w:ascii="Times New Roman" w:hAnsi="Times New Roman" w:cs="Times New Roman"/>
+          <w:sz w:val="24"/>
+          <w:szCs w:val="24"/>
+        </w:rPr>
+      </w:pPr>
+      <w:r>
+        <w:rPr>
+          <w:rFonts w:ascii="Times New Roman" w:hAnsi="Times New Roman" w:cs="Times New Roman"/>
+          <w:sz w:val="24"/>
+          <w:szCs w:val="24"/>
+        </w:rPr>
+        <w:t>Name: Chin See Ying</w:t>
+      </w:r>
+    </w:p>
+    <w:p>
+      <w:pPr>
+        <w:rPr>
+          <w:rFonts w:ascii="Times New Roman" w:hAnsi="Times New Roman" w:cs="Times New Roman"/>
+          <w:sz w:val="24"/>
+          <w:szCs w:val="24"/>
+        </w:rPr>
+      </w:pPr>
+      <w:r>
+        <w:rPr>
+          <w:rFonts w:ascii="Times New Roman" w:hAnsi="Times New Roman" w:cs="Times New Roman"/>
+          <w:sz w:val="24"/>
+          <w:szCs w:val="24"/>
+        </w:rPr>
+        <w:t xml:space="preserve">From this assignment, I have learnt about linking database with graphic user interface (GUI). My part was to create the notepad and the installation of software interface and functions. First, I learnt how to create the draft of the output of my part, which are two different user interfaces. Second, I learnt to create objects </w:t>
+      </w:r>
+      <w:proofErr w:type="gramStart"/>
+      <w:r>
+        <w:rPr>
+          <w:rFonts w:ascii="Times New Roman" w:hAnsi="Times New Roman" w:cs="Times New Roman"/>
+          <w:sz w:val="24"/>
+          <w:szCs w:val="24"/>
+        </w:rPr>
+        <w:t>and also</w:t>
+      </w:r>
+      <w:proofErr w:type="gramEnd"/>
+      <w:r>
+        <w:rPr>
+          <w:rFonts w:ascii="Times New Roman" w:hAnsi="Times New Roman" w:cs="Times New Roman"/>
+          <w:sz w:val="24"/>
+          <w:szCs w:val="24"/>
+        </w:rPr>
+        <w:t xml:space="preserve"> by using </w:t>
+      </w:r>
+      <w:proofErr w:type="spellStart"/>
+      <w:r>
+        <w:rPr>
+          <w:rFonts w:ascii="Times New Roman" w:hAnsi="Times New Roman" w:cs="Times New Roman"/>
+          <w:sz w:val="24"/>
+          <w:szCs w:val="24"/>
+        </w:rPr>
+        <w:t>JFrame</w:t>
+      </w:r>
+      <w:proofErr w:type="spellEnd"/>
+      <w:r>
+        <w:rPr>
+          <w:rFonts w:ascii="Times New Roman" w:hAnsi="Times New Roman" w:cs="Times New Roman"/>
+          <w:sz w:val="24"/>
+          <w:szCs w:val="24"/>
+        </w:rPr>
+        <w:t xml:space="preserve"> class to create and align the objects, such as the graphics, text and text boxes. Besides, I also learnt to create the user interface using GUI coding instead of drag and drop items. Therefore, I learnt some important keywords used in the library of the </w:t>
+      </w:r>
+      <w:proofErr w:type="spellStart"/>
+      <w:r>
+        <w:rPr>
+          <w:rFonts w:ascii="Times New Roman" w:hAnsi="Times New Roman" w:cs="Times New Roman"/>
+          <w:sz w:val="24"/>
+          <w:szCs w:val="24"/>
+        </w:rPr>
+        <w:t>JFrame</w:t>
+      </w:r>
+      <w:proofErr w:type="spellEnd"/>
+      <w:r>
+        <w:rPr>
+          <w:rFonts w:ascii="Times New Roman" w:hAnsi="Times New Roman" w:cs="Times New Roman"/>
+          <w:sz w:val="24"/>
+          <w:szCs w:val="24"/>
+        </w:rPr>
+        <w:t xml:space="preserve"> class. I also learnt to align the objects to the user interface that I had drafted before. I also learnt how to get data from the database and displayed out on the user interface of java. I also learnt how to insert the data from the user input to the database. I wrote several functions of linking database to the java application on selecting and inserting the data. Therefore, our applications </w:t>
+      </w:r>
+      <w:proofErr w:type="gramStart"/>
+      <w:r>
+        <w:rPr>
+          <w:rFonts w:ascii="Times New Roman" w:hAnsi="Times New Roman" w:cs="Times New Roman"/>
+          <w:sz w:val="24"/>
+          <w:szCs w:val="24"/>
+        </w:rPr>
+        <w:t>are all linked</w:t>
+      </w:r>
+      <w:proofErr w:type="gramEnd"/>
+      <w:r>
+        <w:rPr>
+          <w:rFonts w:ascii="Times New Roman" w:hAnsi="Times New Roman" w:cs="Times New Roman"/>
+          <w:sz w:val="24"/>
+          <w:szCs w:val="24"/>
+        </w:rPr>
+        <w:t xml:space="preserve"> to the database. I also learnt about using the switch case and for loop method to check the user input.</w:t>
+      </w:r>
+      <w:bookmarkStart w:id="0" w:name="_GoBack"/>
+      <w:bookmarkEnd w:id="0"/>
+    </w:p>
+    <w:p>
+      <w:pPr>
+        <w:rPr>
+          <w:rFonts w:ascii="Times New Roman" w:hAnsi="Times New Roman" w:cs="Times New Roman"/>
+          <w:sz w:val="24"/>
+          <w:szCs w:val="24"/>
+        </w:rPr>
+      </w:pPr>
     </w:p>
     <w:sectPr>
       <w:pgSz w:w="11906" w:h="16838"/>
@@ -4350,8 +4899,8 @@
   <w:abstractNum w:abstractNumId="0" w15:restartNumberingAfterBreak="0">
     <w:nsid w:val="0EE17C4F"/>
     <w:multiLevelType w:val="hybridMultilevel"/>
-    <w:tmpl w:val="AF2CC238"/>
-    <w:lvl w:ilvl="0" w:tplc="57663B4A">
+    <w:tmpl w:val="78FA7516"/>
+    <w:lvl w:ilvl="0" w:tplc="474210AE">
       <w:start w:val="1"/>
       <w:numFmt w:val="lowerLetter"/>
       <w:lvlText w:val="%1)"/>
@@ -4361,6 +4910,7 @@
       </w:pPr>
       <w:rPr>
         <w:rFonts w:ascii="Times New Roman" w:hAnsi="Times New Roman" w:cs="Times New Roman" w:hint="default"/>
+        <w:b/>
         <w:sz w:val="24"/>
       </w:rPr>
     </w:lvl>

</xml_diff>